<commit_message>
Initial exp is done, proposal updated
</commit_message>
<xml_diff>
--- a/Hoskins Project Proposal.docx
+++ b/Hoskins Project Proposal.docx
@@ -45,92 +45,40 @@
         <w:t xml:space="preserve"> perform </w:t>
       </w:r>
       <w:r>
-        <w:t>risk analysis on insurance policies</w:t>
-      </w:r>
-      <w:r>
-        <w:t>? If an insurance company wanted to automate their policy review, could they use machine learning to do so?</w:t>
+        <w:t xml:space="preserve">risk analysis on </w:t>
+      </w:r>
+      <w:r>
+        <w:t>demographic data</w:t>
+      </w:r>
+      <w:r>
+        <w:t xml:space="preserve">? </w:t>
+      </w:r>
+      <w:r>
+        <w:t xml:space="preserve">I would like to produce a model that takes various demographic job info from the US Census and predict a US county’s median income based on the features provided. </w:t>
       </w:r>
     </w:p>
     <w:p>
       <w:r>
-        <w:t xml:space="preserve">Features: The project should contain the ability to take data for insurance policies and train for a model that would give a useful insight onto which insurance policies need to </w:t>
-      </w:r>
-      <w:proofErr w:type="gramStart"/>
-      <w:r>
-        <w:t>be reviewed</w:t>
-      </w:r>
-      <w:proofErr w:type="gramEnd"/>
-      <w:r>
-        <w:t xml:space="preserve"> with the policyholder. A good combination of data analysis and specifically training the machine to decipher the intricacies in which policies need to </w:t>
-      </w:r>
-      <w:proofErr w:type="gramStart"/>
-      <w:r>
-        <w:t>be reviewed</w:t>
-      </w:r>
-      <w:proofErr w:type="gramEnd"/>
-      <w:r>
-        <w:t xml:space="preserve"> is key to the project as a whole. </w:t>
-      </w:r>
+        <w:t xml:space="preserve">Output: </w:t>
+      </w:r>
+      <w:r>
+        <w:t xml:space="preserve">a model, which would give a numerical guess as to the income of a county based on the selected predictors. </w:t>
+      </w:r>
+      <w:bookmarkStart w:id="0" w:name="_GoBack"/>
+      <w:bookmarkEnd w:id="0"/>
     </w:p>
     <w:p>
       <w:r>
-        <w:t xml:space="preserve">Output: a list of policies that the model says </w:t>
-      </w:r>
-      <w:proofErr w:type="gramStart"/>
-      <w:r>
-        <w:t>should be reviewed</w:t>
-      </w:r>
-      <w:proofErr w:type="gramEnd"/>
-      <w:r>
-        <w:t>.</w:t>
-      </w:r>
-    </w:p>
-    <w:p>
-      <w:r>
-        <w:t xml:space="preserve">Data: My father’s company could provide me with mock data (he works in insurance). </w:t>
-      </w:r>
-    </w:p>
-    <w:p>
-      <w:r>
-        <w:t xml:space="preserve">Data2: </w:t>
+        <w:t xml:space="preserve">Data: </w:t>
       </w:r>
       <w:hyperlink r:id="rId4" w:history="1">
         <w:r>
           <w:rPr>
             <w:rStyle w:val="Hyperlink"/>
           </w:rPr>
-          <w:t>https://www.kaggle.com/uciml/caravan-insurance-challenge#caravan-insurance-challenge.csv</w:t>
+          <w:t>https://www.kaggle.com/muonneutrino/us-census-demographic-data</w:t>
         </w:r>
       </w:hyperlink>
-      <w:r>
-        <w:t xml:space="preserve"> </w:t>
-      </w:r>
-      <w:proofErr w:type="gramStart"/>
-      <w:r>
-        <w:t>This</w:t>
-      </w:r>
-      <w:proofErr w:type="gramEnd"/>
-      <w:r>
-        <w:t xml:space="preserve"> dataset is not for current policyholders but potential ones. </w:t>
-      </w:r>
-      <w:r>
-        <w:t xml:space="preserve">This project </w:t>
-      </w:r>
-      <w:proofErr w:type="gramStart"/>
-      <w:r>
-        <w:t xml:space="preserve">could be </w:t>
-      </w:r>
-      <w:proofErr w:type="spellStart"/>
-      <w:r>
-        <w:t>replanned</w:t>
-      </w:r>
-      <w:proofErr w:type="spellEnd"/>
-      <w:proofErr w:type="gramEnd"/>
-      <w:r>
-        <w:t xml:space="preserve"> to focus on data such as this if necessary. </w:t>
-      </w:r>
-      <w:bookmarkStart w:id="0" w:name="_GoBack"/>
-      <w:bookmarkEnd w:id="0"/>
     </w:p>
     <w:p/>
     <w:sectPr>

</xml_diff>